<commit_message>
Updated test plan with assumptions
</commit_message>
<xml_diff>
--- a/PinterestTestPlan.docx
+++ b/PinterestTestPlan.docx
@@ -2,13 +2,10 @@
 <file path=word/document.xml><?xml version="1.0" encoding="utf-8"?>
 <w:document xmlns:wpc="http://schemas.microsoft.com/office/word/2010/wordprocessingCanvas" xmlns:mc="http://schemas.openxmlformats.org/markup-compatibility/2006" xmlns:o="urn:schemas-microsoft-com:office:office" xmlns:r="http://schemas.openxmlformats.org/officeDocument/2006/relationships" xmlns:m="http://schemas.openxmlformats.org/officeDocument/2006/math" xmlns:v="urn:schemas-microsoft-com:vml" xmlns:wp14="http://schemas.microsoft.com/office/word/2010/wordprocessingDrawing" xmlns:wp="http://schemas.openxmlformats.org/drawingml/2006/wordprocessingDrawing" xmlns:w10="urn:schemas-microsoft-com:office:word" xmlns:w="http://schemas.openxmlformats.org/wordprocessingml/2006/main" xmlns:w14="http://schemas.microsoft.com/office/word/2010/wordml" xmlns:w15="http://schemas.microsoft.com/office/word/2012/wordml" xmlns:wpg="http://schemas.microsoft.com/office/word/2010/wordprocessingGroup" xmlns:wpi="http://schemas.microsoft.com/office/word/2010/wordprocessingInk" xmlns:wne="http://schemas.microsoft.com/office/word/2006/wordml" xmlns:wps="http://schemas.microsoft.com/office/word/2010/wordprocessingShape" xmlns:w16se="http://schemas.microsoft.com/office/word/2015/wordml/symex" xmlns:w16cid="http://schemas.microsoft.com/office/word/2016/wordml/cid" xmlns:w16="http://schemas.microsoft.com/office/word/2018/wordml" xmlns:w16cex="http://schemas.microsoft.com/office/word/2018/wordml/cex" xmlns:w16sdtdh="http://schemas.microsoft.com/office/word/2020/wordml/sdtdatahash" xmlns:w16sdtfl="http://schemas.microsoft.com/office/word/2024/wordml/sdtformatlock" mc:Ignorable="w14 w15 wp14 w16se w16cid w16 w16cex w16sdtdh w16sdtfl">
   <w:body>
-    <w:p xmlns:wp14="http://schemas.microsoft.com/office/word/2010/wordml" wp14:paraId="2C078E63" wp14:textId="1E42FFB9">
+    <w:p>
       <w:pPr>
         <w:pStyle w:val="Title"/>
         <w:jc w:val="center"/>
-        <w:rPr>
-          <w:rFonts w:ascii="Times New Roman" w:hAnsi="Times New Roman" w:eastAsia="Times New Roman" w:cs="Times New Roman"/>
-        </w:rPr>
       </w:pPr>
       <w:r>
         <w:rPr/>
@@ -18,6 +15,16 @@
     <w:p>
       <w:pPr>
         <w:pStyle w:val="Normal"/>
+        <w:jc w:val="center"/>
+      </w:pPr>
+      <w:r>
+        <w:rPr/>
+        <w:t>6/5/2025</w:t>
+      </w:r>
+    </w:p>
+    <w:p>
+      <w:pPr>
+        <w:pStyle w:val="Normal"/>
       </w:pPr>
     </w:p>
     <w:p>
@@ -61,22 +68,7 @@
       <w:pPr>
         <w:jc w:val="center"/>
         <w:rPr>
-          <w:rFonts w:ascii="Times New Roman" w:hAnsi="Times New Roman" w:eastAsia="Times New Roman" w:cs="Times New Roman"/>
-        </w:rPr>
-      </w:pPr>
-    </w:p>
-    <w:p>
-      <w:pPr>
-        <w:jc w:val="center"/>
-        <w:rPr>
-          <w:rFonts w:ascii="Times New Roman" w:hAnsi="Times New Roman" w:eastAsia="Times New Roman" w:cs="Times New Roman"/>
-        </w:rPr>
-      </w:pPr>
-    </w:p>
-    <w:p>
-      <w:pPr>
-        <w:jc w:val="center"/>
-        <w:rPr>
+          <w:rStyle w:val="FootnoteReference"/>
           <w:rFonts w:ascii="Times New Roman" w:hAnsi="Times New Roman" w:eastAsia="Times New Roman" w:cs="Times New Roman"/>
         </w:rPr>
       </w:pPr>
@@ -212,19 +204,28 @@
     </w:p>
     <w:p>
       <w:pPr>
+        <w:pStyle w:val="Normal"/>
+        <w:jc w:val="center"/>
+        <w:rPr>
+          <w:rFonts w:ascii="Times New Roman" w:hAnsi="Times New Roman" w:eastAsia="Times New Roman" w:cs="Times New Roman"/>
+        </w:rPr>
+      </w:pPr>
+    </w:p>
+    <w:p>
+      <w:pPr>
         <w:pStyle w:val="Heading1"/>
         <w:jc w:val="center"/>
       </w:pPr>
-      <w:bookmarkStart w:name="_Toc983310761" w:id="1452187308"/>
+      <w:bookmarkStart w:name="_Toc1342971297" w:id="1250246581"/>
       <w:r>
         <w:rPr/>
         <w:t>Table of Contents</w:t>
       </w:r>
-      <w:bookmarkEnd w:id="1452187308"/>
+      <w:bookmarkEnd w:id="1250246581"/>
     </w:p>
     <w:sdt>
       <w:sdtPr>
-        <w:id w:val="917370232"/>
+        <w:id w:val="1855680448"/>
         <w:docPartObj>
           <w:docPartGallery w:val="Table of Contents"/>
           <w:docPartUnique/>
@@ -251,7 +252,7 @@
           <w:r>
             <w:fldChar w:fldCharType="separate"/>
           </w:r>
-          <w:hyperlink w:anchor="_Toc983310761">
+          <w:hyperlink w:anchor="_Toc1342971297">
             <w:r>
               <w:rPr>
                 <w:rStyle w:val="Hyperlink"/>
@@ -265,7 +266,7 @@
               <w:fldChar w:fldCharType="begin"/>
             </w:r>
             <w:r>
-              <w:instrText xml:space="preserve">PAGEREF _Toc983310761 \h</w:instrText>
+              <w:instrText xml:space="preserve">PAGEREF _Toc1342971297 \h</w:instrText>
             </w:r>
             <w:r>
               <w:fldChar w:fldCharType="separate"/>
@@ -292,12 +293,12 @@
               <w:rStyle w:val="Hyperlink"/>
             </w:rPr>
           </w:pPr>
-          <w:hyperlink w:anchor="_Toc840318652">
+          <w:hyperlink w:anchor="_Toc273064982">
             <w:r>
               <w:rPr>
                 <w:rStyle w:val="Hyperlink"/>
               </w:rPr>
-              <w:t>Project Overview</w:t>
+              <w:t>Test Plan Overview</w:t>
             </w:r>
             <w:r>
               <w:tab/>
@@ -306,7 +307,7 @@
               <w:fldChar w:fldCharType="begin"/>
             </w:r>
             <w:r>
-              <w:instrText xml:space="preserve">PAGEREF _Toc840318652 \h</w:instrText>
+              <w:instrText xml:space="preserve">PAGEREF _Toc273064982 \h</w:instrText>
             </w:r>
             <w:r>
               <w:fldChar w:fldCharType="separate"/>
@@ -333,7 +334,7 @@
               <w:rStyle w:val="Hyperlink"/>
             </w:rPr>
           </w:pPr>
-          <w:hyperlink w:anchor="_Toc1797349216">
+          <w:hyperlink w:anchor="_Toc1014824048">
             <w:r>
               <w:rPr>
                 <w:rStyle w:val="Hyperlink"/>
@@ -347,7 +348,7 @@
               <w:fldChar w:fldCharType="begin"/>
             </w:r>
             <w:r>
-              <w:instrText xml:space="preserve">PAGEREF _Toc1797349216 \h</w:instrText>
+              <w:instrText xml:space="preserve">PAGEREF _Toc1014824048 \h</w:instrText>
             </w:r>
             <w:r>
               <w:fldChar w:fldCharType="separate"/>
@@ -356,7 +357,7 @@
               <w:rPr>
                 <w:rStyle w:val="Hyperlink"/>
               </w:rPr>
-              <w:t>3</w:t>
+              <w:t>2</w:t>
             </w:r>
             <w:r>
               <w:fldChar w:fldCharType="end"/>
@@ -374,7 +375,7 @@
               <w:rStyle w:val="Hyperlink"/>
             </w:rPr>
           </w:pPr>
-          <w:hyperlink w:anchor="_Toc408559948">
+          <w:hyperlink w:anchor="_Toc1065426037">
             <w:r>
               <w:rPr>
                 <w:rStyle w:val="Hyperlink"/>
@@ -388,7 +389,7 @@
               <w:fldChar w:fldCharType="begin"/>
             </w:r>
             <w:r>
-              <w:instrText xml:space="preserve">PAGEREF _Toc408559948 \h</w:instrText>
+              <w:instrText xml:space="preserve">PAGEREF _Toc1065426037 \h</w:instrText>
             </w:r>
             <w:r>
               <w:fldChar w:fldCharType="separate"/>
@@ -397,7 +398,7 @@
               <w:rPr>
                 <w:rStyle w:val="Hyperlink"/>
               </w:rPr>
-              <w:t>3</w:t>
+              <w:t>2</w:t>
             </w:r>
             <w:r>
               <w:fldChar w:fldCharType="end"/>
@@ -415,7 +416,7 @@
               <w:rStyle w:val="Hyperlink"/>
             </w:rPr>
           </w:pPr>
-          <w:hyperlink w:anchor="_Toc1993069570">
+          <w:hyperlink w:anchor="_Toc1895792688">
             <w:r>
               <w:rPr>
                 <w:rStyle w:val="Hyperlink"/>
@@ -429,7 +430,7 @@
               <w:fldChar w:fldCharType="begin"/>
             </w:r>
             <w:r>
-              <w:instrText xml:space="preserve">PAGEREF _Toc1993069570 \h</w:instrText>
+              <w:instrText xml:space="preserve">PAGEREF _Toc1895792688 \h</w:instrText>
             </w:r>
             <w:r>
               <w:fldChar w:fldCharType="separate"/>
@@ -456,7 +457,7 @@
               <w:rStyle w:val="Hyperlink"/>
             </w:rPr>
           </w:pPr>
-          <w:hyperlink w:anchor="_Toc1020115339">
+          <w:hyperlink w:anchor="_Toc880523549">
             <w:r>
               <w:rPr>
                 <w:rStyle w:val="Hyperlink"/>
@@ -470,7 +471,48 @@
               <w:fldChar w:fldCharType="begin"/>
             </w:r>
             <w:r>
-              <w:instrText xml:space="preserve">PAGEREF _Toc1020115339 \h</w:instrText>
+              <w:instrText xml:space="preserve">PAGEREF _Toc880523549 \h</w:instrText>
+            </w:r>
+            <w:r>
+              <w:fldChar w:fldCharType="separate"/>
+            </w:r>
+            <w:r>
+              <w:rPr>
+                <w:rStyle w:val="Hyperlink"/>
+              </w:rPr>
+              <w:t>3</w:t>
+            </w:r>
+            <w:r>
+              <w:fldChar w:fldCharType="end"/>
+            </w:r>
+          </w:hyperlink>
+        </w:p>
+        <w:p>
+          <w:pPr>
+            <w:pStyle w:val="TOC1"/>
+            <w:tabs>
+              <w:tab w:val="right" w:leader="dot" w:pos="9360"/>
+            </w:tabs>
+            <w:bidi w:val="0"/>
+            <w:rPr>
+              <w:rStyle w:val="Hyperlink"/>
+            </w:rPr>
+          </w:pPr>
+          <w:hyperlink w:anchor="_Toc327025116">
+            <w:r>
+              <w:rPr>
+                <w:rStyle w:val="Hyperlink"/>
+              </w:rPr>
+              <w:t>Assumptions</w:t>
+            </w:r>
+            <w:r>
+              <w:tab/>
+            </w:r>
+            <w:r>
+              <w:fldChar w:fldCharType="begin"/>
+            </w:r>
+            <w:r>
+              <w:instrText xml:space="preserve">PAGEREF _Toc327025116 \h</w:instrText>
             </w:r>
             <w:r>
               <w:fldChar w:fldCharType="separate"/>
@@ -538,85 +580,19 @@
     </w:p>
     <w:p>
       <w:pPr>
-        <w:pStyle w:val="Normal"/>
-      </w:pPr>
-    </w:p>
-    <w:p>
-      <w:pPr>
-        <w:pStyle w:val="Normal"/>
-      </w:pPr>
-    </w:p>
-    <w:p>
-      <w:pPr>
-        <w:pStyle w:val="Normal"/>
-      </w:pPr>
-    </w:p>
-    <w:p>
-      <w:pPr>
-        <w:pStyle w:val="Normal"/>
-      </w:pPr>
-    </w:p>
-    <w:p>
-      <w:pPr>
-        <w:pStyle w:val="Normal"/>
-      </w:pPr>
-    </w:p>
-    <w:p>
-      <w:pPr>
-        <w:pStyle w:val="Normal"/>
-      </w:pPr>
-    </w:p>
-    <w:p>
-      <w:pPr>
-        <w:pStyle w:val="Normal"/>
-      </w:pPr>
-    </w:p>
-    <w:p>
-      <w:pPr>
-        <w:pStyle w:val="Normal"/>
-      </w:pPr>
-    </w:p>
-    <w:p>
-      <w:pPr>
-        <w:pStyle w:val="Normal"/>
-      </w:pPr>
-    </w:p>
-    <w:p>
-      <w:pPr>
-        <w:pStyle w:val="Normal"/>
-      </w:pPr>
-    </w:p>
-    <w:p>
-      <w:pPr>
-        <w:pStyle w:val="Normal"/>
-      </w:pPr>
-    </w:p>
-    <w:p>
-      <w:pPr>
-        <w:pStyle w:val="Normal"/>
-      </w:pPr>
-    </w:p>
-    <w:p>
-      <w:pPr>
-        <w:pStyle w:val="Normal"/>
-      </w:pPr>
-    </w:p>
-    <w:p>
-      <w:pPr>
-        <w:pStyle w:val="Normal"/>
-      </w:pPr>
-    </w:p>
-    <w:p>
-      <w:pPr>
         <w:pStyle w:val="Heading1"/>
         <w:jc w:val="center"/>
       </w:pPr>
-      <w:bookmarkStart w:name="_Toc840318652" w:id="1763392027"/>
+      <w:bookmarkStart w:name="_Toc273064982" w:id="468618115"/>
       <w:r>
         <w:rPr/>
-        <w:t>Project Overview</w:t>
+        <w:t>Test Plan</w:t>
       </w:r>
-      <w:bookmarkEnd w:id="1763392027"/>
+      <w:r>
+        <w:rPr/>
+        <w:t xml:space="preserve"> Overview</w:t>
+      </w:r>
+      <w:bookmarkEnd w:id="468618115"/>
     </w:p>
     <w:p>
       <w:pPr>
@@ -652,12 +628,12 @@
         <w:pStyle w:val="Heading1"/>
         <w:jc w:val="center"/>
       </w:pPr>
-      <w:bookmarkStart w:name="_Toc1797349216" w:id="1453371049"/>
+      <w:bookmarkStart w:name="_Toc1014824048" w:id="964311614"/>
       <w:r>
         <w:rPr/>
         <w:t>Objectives</w:t>
       </w:r>
-      <w:bookmarkEnd w:id="1453371049"/>
+      <w:bookmarkEnd w:id="964311614"/>
     </w:p>
     <w:p>
       <w:pPr>
@@ -728,12 +704,12 @@
         <w:pStyle w:val="Heading1"/>
         <w:jc w:val="center"/>
       </w:pPr>
-      <w:bookmarkStart w:name="_Toc408559948" w:id="1873972802"/>
+      <w:bookmarkStart w:name="_Toc1065426037" w:id="1466289827"/>
       <w:r>
         <w:rPr/>
         <w:t>Testing Scope</w:t>
       </w:r>
-      <w:bookmarkEnd w:id="1873972802"/>
+      <w:bookmarkEnd w:id="1466289827"/>
     </w:p>
     <w:tbl>
       <w:tblPr>
@@ -1049,12 +1025,12 @@
         <w:pStyle w:val="Heading1"/>
         <w:jc w:val="center"/>
       </w:pPr>
-      <w:bookmarkStart w:name="_Toc1993069570" w:id="261632558"/>
+      <w:bookmarkStart w:name="_Toc1895792688" w:id="1254109403"/>
       <w:r>
         <w:rPr/>
         <w:t>Test Deliverables</w:t>
       </w:r>
-      <w:bookmarkEnd w:id="261632558"/>
+      <w:bookmarkEnd w:id="1254109403"/>
     </w:p>
     <w:tbl>
       <w:tblPr>
@@ -1292,60 +1268,8 @@
           </w:p>
         </w:tc>
       </w:tr>
-      <w:tr>
-        <w:trPr>
-          <w:trHeight w:val="1260"/>
-        </w:trPr>
-        <w:tc>
-          <w:tcPr>
-            <w:cnfStyle w:val="001000000000" w:firstRow="0" w:lastRow="0" w:firstColumn="1" w:lastColumn="0" w:oddVBand="0" w:evenVBand="0" w:oddHBand="0" w:evenHBand="0" w:firstRowFirstColumn="0" w:firstRowLastColumn="0" w:lastRowFirstColumn="0" w:lastRowLastColumn="0"/>
-            <w:tcW w:w="2340" w:type="dxa"/>
-            <w:tcMar/>
-          </w:tcPr>
-          <w:p>
-            <w:pPr>
-              <w:pStyle w:val="Normal"/>
-            </w:pPr>
-          </w:p>
-        </w:tc>
-        <w:tc>
-          <w:tcPr>
-            <w:cnfStyle w:val="000000000000" w:firstRow="0" w:lastRow="0" w:firstColumn="0" w:lastColumn="0" w:oddVBand="0" w:evenVBand="0" w:oddHBand="0" w:evenHBand="0" w:firstRowFirstColumn="0" w:firstRowLastColumn="0" w:lastRowFirstColumn="0" w:lastRowLastColumn="0"/>
-            <w:tcW w:w="2340" w:type="dxa"/>
-            <w:tcMar/>
-          </w:tcPr>
-          <w:p>
-            <w:pPr>
-              <w:pStyle w:val="Normal"/>
-            </w:pPr>
-          </w:p>
-        </w:tc>
-        <w:tc>
-          <w:tcPr>
-            <w:cnfStyle w:val="000000000000" w:firstRow="0" w:lastRow="0" w:firstColumn="0" w:lastColumn="0" w:oddVBand="0" w:evenVBand="0" w:oddHBand="0" w:evenHBand="0" w:firstRowFirstColumn="0" w:firstRowLastColumn="0" w:lastRowFirstColumn="0" w:lastRowLastColumn="0"/>
-            <w:tcW w:w="2340" w:type="dxa"/>
-            <w:tcMar/>
-          </w:tcPr>
-          <w:p>
-            <w:pPr>
-              <w:pStyle w:val="Normal"/>
-            </w:pPr>
-          </w:p>
-        </w:tc>
-        <w:tc>
-          <w:tcPr>
-            <w:cnfStyle w:val="000000000000" w:firstRow="0" w:lastRow="0" w:firstColumn="0" w:lastColumn="0" w:oddVBand="0" w:evenVBand="0" w:oddHBand="0" w:evenHBand="0" w:firstRowFirstColumn="0" w:firstRowLastColumn="0" w:lastRowFirstColumn="0" w:lastRowLastColumn="0"/>
-            <w:tcW w:w="2340" w:type="dxa"/>
-            <w:tcMar/>
-          </w:tcPr>
-          <w:p>
-            <w:pPr>
-              <w:pStyle w:val="Normal"/>
-            </w:pPr>
-          </w:p>
-        </w:tc>
-      </w:tr>
     </w:tbl>
+    <w:p/>
     <w:p>
       <w:pPr>
         <w:pStyle w:val="Normal"/>
@@ -1356,12 +1280,16 @@
         <w:pStyle w:val="Heading1"/>
         <w:jc w:val="center"/>
       </w:pPr>
-      <w:bookmarkStart w:name="_Toc1020115339" w:id="733430322"/>
+      <w:bookmarkStart w:name="_Toc880523549" w:id="1254382953"/>
       <w:r>
         <w:rPr/>
         <w:t>Risks</w:t>
       </w:r>
-      <w:bookmarkEnd w:id="733430322"/>
+      <w:bookmarkEnd w:id="1254382953"/>
+      <w:r>
+        <w:rPr/>
+        <w:t xml:space="preserve"> </w:t>
+      </w:r>
     </w:p>
     <w:tbl>
       <w:tblPr>
@@ -1540,6 +1468,10 @@
               <w:rPr/>
               <w:t xml:space="preserve"> testing only</w:t>
             </w:r>
+            <w:r>
+              <w:rPr/>
+              <w:t xml:space="preserve"> &amp; document assumptions</w:t>
+            </w:r>
           </w:p>
         </w:tc>
       </w:tr>
@@ -1714,6 +1646,144 @@
     <w:p>
       <w:pPr>
         <w:pStyle w:val="Heading1"/>
+        <w:jc w:val="center"/>
+      </w:pPr>
+      <w:bookmarkStart w:name="_Toc327025116" w:id="744651756"/>
+      <w:r>
+        <w:rPr/>
+        <w:t>Assumptions</w:t>
+      </w:r>
+      <w:bookmarkEnd w:id="744651756"/>
+    </w:p>
+    <w:p>
+      <w:pPr>
+        <w:pStyle w:val="ListParagraph"/>
+        <w:numPr>
+          <w:ilvl w:val="0"/>
+          <w:numId w:val="2"/>
+        </w:numPr>
+        <w:rPr>
+          <w:sz w:val="24"/>
+          <w:szCs w:val="24"/>
+        </w:rPr>
+      </w:pPr>
+      <w:r>
+        <w:rPr>
+          <w:sz w:val="24"/>
+          <w:szCs w:val="24"/>
+        </w:rPr>
+        <w:t xml:space="preserve">Test user credentials are assumed to exist and behave as expected (valid users can </w:t>
+      </w:r>
+      <w:r>
+        <w:rPr>
+          <w:sz w:val="24"/>
+          <w:szCs w:val="24"/>
+        </w:rPr>
+        <w:t>login,</w:t>
+      </w:r>
+      <w:r>
+        <w:rPr>
+          <w:sz w:val="24"/>
+          <w:szCs w:val="24"/>
+        </w:rPr>
+        <w:t xml:space="preserve"> invalid users cannot).</w:t>
+      </w:r>
+    </w:p>
+    <w:p>
+      <w:pPr>
+        <w:pStyle w:val="ListParagraph"/>
+        <w:numPr>
+          <w:ilvl w:val="0"/>
+          <w:numId w:val="2"/>
+        </w:numPr>
+        <w:rPr>
+          <w:sz w:val="24"/>
+          <w:szCs w:val="24"/>
+        </w:rPr>
+      </w:pPr>
+      <w:r>
+        <w:rPr>
+          <w:sz w:val="24"/>
+          <w:szCs w:val="24"/>
+        </w:rPr>
+        <w:t>Pinterest login page and UI elements are fully functional and accessible for testing.</w:t>
+      </w:r>
+    </w:p>
+    <w:p>
+      <w:pPr>
+        <w:pStyle w:val="ListParagraph"/>
+        <w:numPr>
+          <w:ilvl w:val="0"/>
+          <w:numId w:val="2"/>
+        </w:numPr>
+        <w:rPr>
+          <w:sz w:val="24"/>
+          <w:szCs w:val="24"/>
+        </w:rPr>
+      </w:pPr>
+      <w:r>
+        <w:rPr>
+          <w:sz w:val="24"/>
+          <w:szCs w:val="24"/>
+        </w:rPr>
+        <w:t xml:space="preserve">No backend/API access is available, so all validation is performed from a </w:t>
+      </w:r>
+      <w:r>
+        <w:rPr>
+          <w:sz w:val="24"/>
+          <w:szCs w:val="24"/>
+        </w:rPr>
+        <w:t>front-end</w:t>
+      </w:r>
+      <w:r>
+        <w:rPr>
+          <w:sz w:val="24"/>
+          <w:szCs w:val="24"/>
+        </w:rPr>
+        <w:t xml:space="preserve"> perspective.</w:t>
+      </w:r>
+    </w:p>
+    <w:p>
+      <w:pPr>
+        <w:pStyle w:val="ListParagraph"/>
+        <w:numPr>
+          <w:ilvl w:val="0"/>
+          <w:numId w:val="2"/>
+        </w:numPr>
+        <w:rPr>
+          <w:sz w:val="24"/>
+          <w:szCs w:val="24"/>
+        </w:rPr>
+      </w:pPr>
+      <w:r>
+        <w:rPr>
+          <w:sz w:val="24"/>
+          <w:szCs w:val="24"/>
+        </w:rPr>
+        <w:t>Pinterest login module behaves similarly across browsers (</w:t>
+      </w:r>
+      <w:r>
+        <w:rPr>
+          <w:sz w:val="24"/>
+          <w:szCs w:val="24"/>
+        </w:rPr>
+        <w:t>Chrome, Edge, Safari, etc.)</w:t>
+      </w:r>
+    </w:p>
+    <w:p>
+      <w:pPr>
+        <w:pStyle w:val="Normal"/>
+        <w:ind w:left="0"/>
+        <w:rPr>
+          <w:sz w:val="24"/>
+          <w:szCs w:val="24"/>
+        </w:rPr>
+      </w:pPr>
+    </w:p>
+    <w:p/>
+    <w:p>
+      <w:pPr>
+        <w:pStyle w:val="Heading1"/>
       </w:pPr>
     </w:p>
     <w:sectPr>
@@ -1721,15 +1791,309 @@
       <w:pgMar w:top="1440" w:right="1440" w:bottom="1440" w:left="1440" w:header="720" w:footer="720" w:gutter="0"/>
       <w:cols w:space="720"/>
       <w:docGrid w:linePitch="360"/>
+      <w:titlePg w:val="1"/>
+      <w:headerReference w:type="default" r:id="Ra3bba5685adb46c5"/>
+      <w:headerReference w:type="first" r:id="R4cc6d251009941f3"/>
+      <w:footerReference w:type="default" r:id="R5b855199e32b4c19"/>
+      <w:footerReference w:type="first" r:id="R495f8524d9554aea"/>
     </w:sectPr>
   </w:body>
 </w:document>
 </file>
 
+<file path=word/footer.xml><?xml version="1.0" encoding="utf-8"?>
+<w:ftr xmlns:w14="http://schemas.microsoft.com/office/word/2010/wordml" xmlns:w="http://schemas.openxmlformats.org/wordprocessingml/2006/main">
+  <w:tbl>
+    <w:tblPr>
+      <w:tblStyle w:val="TableNormal"/>
+      <w:bidiVisual w:val="0"/>
+      <w:tblW w:w="0" w:type="auto"/>
+      <w:tblLayout w:type="fixed"/>
+      <w:tblLook w:val="06A0" w:firstRow="1" w:lastRow="0" w:firstColumn="1" w:lastColumn="0" w:noHBand="1" w:noVBand="1"/>
+    </w:tblPr>
+    <w:tblGrid>
+      <w:gridCol w:w="3120"/>
+      <w:gridCol w:w="3120"/>
+      <w:gridCol w:w="3120"/>
+    </w:tblGrid>
+    <w:tr>
+      <w:trPr>
+        <w:trHeight w:val="300"/>
+      </w:trPr>
+      <w:tc>
+        <w:tcPr>
+          <w:tcW w:w="3120" w:type="dxa"/>
+          <w:tcMar/>
+        </w:tcPr>
+        <w:p>
+          <w:pPr>
+            <w:pStyle w:val="Header"/>
+            <w:bidi w:val="0"/>
+            <w:ind w:left="-115"/>
+            <w:jc w:val="left"/>
+          </w:pPr>
+        </w:p>
+      </w:tc>
+      <w:tc>
+        <w:tcPr>
+          <w:tcW w:w="3120" w:type="dxa"/>
+          <w:tcMar/>
+        </w:tcPr>
+        <w:p>
+          <w:pPr>
+            <w:pStyle w:val="Header"/>
+            <w:bidi w:val="0"/>
+            <w:jc w:val="center"/>
+          </w:pPr>
+        </w:p>
+      </w:tc>
+      <w:tc>
+        <w:tcPr>
+          <w:tcW w:w="3120" w:type="dxa"/>
+          <w:tcMar/>
+        </w:tcPr>
+        <w:p>
+          <w:pPr>
+            <w:pStyle w:val="Header"/>
+            <w:bidi w:val="0"/>
+            <w:ind w:right="-115"/>
+            <w:jc w:val="right"/>
+          </w:pPr>
+          <w:r>
+            <w:fldChar w:fldCharType="begin"/>
+          </w:r>
+          <w:r>
+            <w:instrText xml:space="preserve">PAGE</w:instrText>
+          </w:r>
+          <w:r>
+            <w:fldChar w:fldCharType="separate"/>
+          </w:r>
+          <w:r>
+            <w:fldChar w:fldCharType="end"/>
+          </w:r>
+        </w:p>
+      </w:tc>
+    </w:tr>
+  </w:tbl>
+  <w:p>
+    <w:pPr>
+      <w:pStyle w:val="Footer"/>
+      <w:bidi w:val="0"/>
+    </w:pPr>
+  </w:p>
+</w:ftr>
+</file>
+
+<file path=word/footer2.xml><?xml version="1.0" encoding="utf-8"?>
+<w:ftr xmlns:w14="http://schemas.microsoft.com/office/word/2010/wordml" xmlns:w="http://schemas.openxmlformats.org/wordprocessingml/2006/main">
+  <w:tbl>
+    <w:tblPr>
+      <w:tblStyle w:val="TableNormal"/>
+      <w:bidiVisual w:val="0"/>
+      <w:tblW w:w="0" w:type="auto"/>
+      <w:tblLayout w:type="fixed"/>
+      <w:tblLook w:val="06A0" w:firstRow="1" w:lastRow="0" w:firstColumn="1" w:lastColumn="0" w:noHBand="1" w:noVBand="1"/>
+    </w:tblPr>
+    <w:tblGrid>
+      <w:gridCol w:w="3120"/>
+      <w:gridCol w:w="3120"/>
+      <w:gridCol w:w="3120"/>
+    </w:tblGrid>
+    <w:tr>
+      <w:trPr>
+        <w:trHeight w:val="300"/>
+      </w:trPr>
+      <w:tc>
+        <w:tcPr>
+          <w:tcW w:w="3120" w:type="dxa"/>
+          <w:tcMar/>
+        </w:tcPr>
+        <w:p>
+          <w:pPr>
+            <w:pStyle w:val="Header"/>
+            <w:bidi w:val="0"/>
+            <w:ind w:left="-115"/>
+            <w:jc w:val="left"/>
+          </w:pPr>
+        </w:p>
+      </w:tc>
+      <w:tc>
+        <w:tcPr>
+          <w:tcW w:w="3120" w:type="dxa"/>
+          <w:tcMar/>
+        </w:tcPr>
+        <w:p>
+          <w:pPr>
+            <w:pStyle w:val="Header"/>
+            <w:bidi w:val="0"/>
+            <w:jc w:val="center"/>
+          </w:pPr>
+        </w:p>
+      </w:tc>
+      <w:tc>
+        <w:tcPr>
+          <w:tcW w:w="3120" w:type="dxa"/>
+          <w:tcMar/>
+        </w:tcPr>
+        <w:p>
+          <w:pPr>
+            <w:pStyle w:val="Header"/>
+            <w:bidi w:val="0"/>
+            <w:ind w:right="-115"/>
+            <w:jc w:val="right"/>
+          </w:pPr>
+        </w:p>
+      </w:tc>
+    </w:tr>
+  </w:tbl>
+  <w:p>
+    <w:pPr>
+      <w:pStyle w:val="Footer"/>
+      <w:bidi w:val="0"/>
+    </w:pPr>
+  </w:p>
+</w:ftr>
+</file>
+
+<file path=word/header.xml><?xml version="1.0" encoding="utf-8"?>
+<w:hdr xmlns:w14="http://schemas.microsoft.com/office/word/2010/wordml" xmlns:w="http://schemas.openxmlformats.org/wordprocessingml/2006/main">
+  <w:tbl>
+    <w:tblPr>
+      <w:tblStyle w:val="TableNormal"/>
+      <w:bidiVisual w:val="0"/>
+      <w:tblW w:w="0" w:type="auto"/>
+      <w:tblLayout w:type="fixed"/>
+      <w:tblLook w:val="06A0" w:firstRow="1" w:lastRow="0" w:firstColumn="1" w:lastColumn="0" w:noHBand="1" w:noVBand="1"/>
+    </w:tblPr>
+    <w:tblGrid>
+      <w:gridCol w:w="3120"/>
+      <w:gridCol w:w="3120"/>
+      <w:gridCol w:w="3120"/>
+    </w:tblGrid>
+    <w:tr>
+      <w:trPr>
+        <w:trHeight w:val="300"/>
+      </w:trPr>
+      <w:tc>
+        <w:tcPr>
+          <w:tcW w:w="3120" w:type="dxa"/>
+          <w:tcMar/>
+        </w:tcPr>
+        <w:p>
+          <w:pPr>
+            <w:pStyle w:val="Header"/>
+            <w:bidi w:val="0"/>
+            <w:jc w:val="left"/>
+          </w:pPr>
+          <w:r>
+            <w:rPr/>
+            <w:t>Pinterest</w:t>
+          </w:r>
+        </w:p>
+      </w:tc>
+      <w:tc>
+        <w:tcPr>
+          <w:tcW w:w="3120" w:type="dxa"/>
+          <w:tcMar/>
+        </w:tcPr>
+        <w:p/>
+      </w:tc>
+      <w:tc>
+        <w:tcPr>
+          <w:tcW w:w="3120" w:type="dxa"/>
+          <w:tcMar/>
+        </w:tcPr>
+        <w:p>
+          <w:pPr>
+            <w:bidi w:val="0"/>
+            <w:jc w:val="right"/>
+          </w:pPr>
+          <w:r>
+            <w:rPr/>
+            <w:t>Test Plan</w:t>
+          </w:r>
+        </w:p>
+      </w:tc>
+    </w:tr>
+  </w:tbl>
+</w:hdr>
+</file>
+
+<file path=word/header2.xml><?xml version="1.0" encoding="utf-8"?>
+<w:hdr xmlns:w14="http://schemas.microsoft.com/office/word/2010/wordml" xmlns:w="http://schemas.openxmlformats.org/wordprocessingml/2006/main">
+  <w:tbl>
+    <w:tblPr>
+      <w:tblStyle w:val="TableNormal"/>
+      <w:bidiVisual w:val="0"/>
+      <w:tblW w:w="0" w:type="auto"/>
+      <w:tblLayout w:type="fixed"/>
+      <w:tblLook w:val="06A0" w:firstRow="1" w:lastRow="0" w:firstColumn="1" w:lastColumn="0" w:noHBand="1" w:noVBand="1"/>
+    </w:tblPr>
+    <w:tblGrid>
+      <w:gridCol w:w="3120"/>
+      <w:gridCol w:w="3120"/>
+      <w:gridCol w:w="3120"/>
+    </w:tblGrid>
+    <w:tr>
+      <w:trPr>
+        <w:trHeight w:val="300"/>
+      </w:trPr>
+      <w:tc>
+        <w:tcPr>
+          <w:tcW w:w="3120" w:type="dxa"/>
+          <w:tcMar/>
+        </w:tcPr>
+        <w:p>
+          <w:pPr>
+            <w:pStyle w:val="Header"/>
+            <w:bidi w:val="0"/>
+            <w:ind w:left="-115"/>
+            <w:jc w:val="left"/>
+          </w:pPr>
+        </w:p>
+      </w:tc>
+      <w:tc>
+        <w:tcPr>
+          <w:tcW w:w="3120" w:type="dxa"/>
+          <w:tcMar/>
+        </w:tcPr>
+        <w:p>
+          <w:pPr>
+            <w:pStyle w:val="Header"/>
+            <w:bidi w:val="0"/>
+            <w:jc w:val="center"/>
+          </w:pPr>
+        </w:p>
+      </w:tc>
+      <w:tc>
+        <w:tcPr>
+          <w:tcW w:w="3120" w:type="dxa"/>
+          <w:tcMar/>
+        </w:tcPr>
+        <w:p>
+          <w:pPr>
+            <w:pStyle w:val="Header"/>
+            <w:bidi w:val="0"/>
+            <w:ind w:right="-115"/>
+            <w:jc w:val="right"/>
+          </w:pPr>
+        </w:p>
+      </w:tc>
+    </w:tr>
+  </w:tbl>
+  <w:p>
+    <w:pPr>
+      <w:pStyle w:val="Header"/>
+      <w:bidi w:val="0"/>
+    </w:pPr>
+  </w:p>
+</w:hdr>
+</file>
+
 <file path=word/numbering.xml><?xml version="1.0" encoding="utf-8"?>
 <w:numbering xmlns:w="http://schemas.openxmlformats.org/wordprocessingml/2006/main">
-  <w:abstractNum xmlns:w="http://schemas.openxmlformats.org/wordprocessingml/2006/main" w:abstractNumId="1">
-    <w:nsid w:val="73d2d1c1"/>
+  <w:abstractNum xmlns:w="http://schemas.openxmlformats.org/wordprocessingml/2006/main" w:abstractNumId="2">
+    <w:nsid w:val="5c4c8896"/>
     <w:multiLevelType xmlns:w="http://schemas.openxmlformats.org/wordprocessingml/2006/main" w:val="hybridMultilevel"/>
     <w:lvl xmlns:w="http://schemas.openxmlformats.org/wordprocessingml/2006/main" w:ilvl="0">
       <w:start w:val="1"/>
@@ -1840,6 +2204,121 @@
       </w:rPr>
     </w:lvl>
   </w:abstractNum>
+  <w:abstractNum xmlns:w="http://schemas.openxmlformats.org/wordprocessingml/2006/main" w:abstractNumId="1">
+    <w:nsid w:val="73d2d1c1"/>
+    <w:multiLevelType xmlns:w="http://schemas.openxmlformats.org/wordprocessingml/2006/main" w:val="hybridMultilevel"/>
+    <w:lvl xmlns:w="http://schemas.openxmlformats.org/wordprocessingml/2006/main" w:ilvl="0">
+      <w:start w:val="1"/>
+      <w:numFmt w:val="bullet"/>
+      <w:lvlText w:val=""/>
+      <w:lvlJc w:val="left"/>
+      <w:pPr>
+        <w:ind w:left="720" w:hanging="360"/>
+      </w:pPr>
+      <w:rPr>
+        <w:rFonts w:hint="default" w:ascii="Symbol" w:hAnsi="Symbol"/>
+      </w:rPr>
+    </w:lvl>
+    <w:lvl xmlns:w="http://schemas.openxmlformats.org/wordprocessingml/2006/main" w:ilvl="1">
+      <w:start w:val="1"/>
+      <w:numFmt w:val="bullet"/>
+      <w:lvlText w:val="o"/>
+      <w:lvlJc w:val="left"/>
+      <w:pPr>
+        <w:ind w:left="1440" w:hanging="360"/>
+      </w:pPr>
+      <w:rPr>
+        <w:rFonts w:hint="default" w:ascii="Courier New" w:hAnsi="Courier New"/>
+      </w:rPr>
+    </w:lvl>
+    <w:lvl xmlns:w="http://schemas.openxmlformats.org/wordprocessingml/2006/main" w:ilvl="2">
+      <w:start w:val="1"/>
+      <w:numFmt w:val="bullet"/>
+      <w:lvlText w:val=""/>
+      <w:lvlJc w:val="left"/>
+      <w:pPr>
+        <w:ind w:left="2160" w:hanging="360"/>
+      </w:pPr>
+      <w:rPr>
+        <w:rFonts w:hint="default" w:ascii="Wingdings" w:hAnsi="Wingdings"/>
+      </w:rPr>
+    </w:lvl>
+    <w:lvl xmlns:w="http://schemas.openxmlformats.org/wordprocessingml/2006/main" w:ilvl="3">
+      <w:start w:val="1"/>
+      <w:numFmt w:val="bullet"/>
+      <w:lvlText w:val=""/>
+      <w:lvlJc w:val="left"/>
+      <w:pPr>
+        <w:ind w:left="2880" w:hanging="360"/>
+      </w:pPr>
+      <w:rPr>
+        <w:rFonts w:hint="default" w:ascii="Symbol" w:hAnsi="Symbol"/>
+      </w:rPr>
+    </w:lvl>
+    <w:lvl xmlns:w="http://schemas.openxmlformats.org/wordprocessingml/2006/main" w:ilvl="4">
+      <w:start w:val="1"/>
+      <w:numFmt w:val="bullet"/>
+      <w:lvlText w:val="o"/>
+      <w:lvlJc w:val="left"/>
+      <w:pPr>
+        <w:ind w:left="3600" w:hanging="360"/>
+      </w:pPr>
+      <w:rPr>
+        <w:rFonts w:hint="default" w:ascii="Courier New" w:hAnsi="Courier New"/>
+      </w:rPr>
+    </w:lvl>
+    <w:lvl xmlns:w="http://schemas.openxmlformats.org/wordprocessingml/2006/main" w:ilvl="5">
+      <w:start w:val="1"/>
+      <w:numFmt w:val="bullet"/>
+      <w:lvlText w:val=""/>
+      <w:lvlJc w:val="left"/>
+      <w:pPr>
+        <w:ind w:left="4320" w:hanging="360"/>
+      </w:pPr>
+      <w:rPr>
+        <w:rFonts w:hint="default" w:ascii="Wingdings" w:hAnsi="Wingdings"/>
+      </w:rPr>
+    </w:lvl>
+    <w:lvl xmlns:w="http://schemas.openxmlformats.org/wordprocessingml/2006/main" w:ilvl="6">
+      <w:start w:val="1"/>
+      <w:numFmt w:val="bullet"/>
+      <w:lvlText w:val=""/>
+      <w:lvlJc w:val="left"/>
+      <w:pPr>
+        <w:ind w:left="5040" w:hanging="360"/>
+      </w:pPr>
+      <w:rPr>
+        <w:rFonts w:hint="default" w:ascii="Symbol" w:hAnsi="Symbol"/>
+      </w:rPr>
+    </w:lvl>
+    <w:lvl xmlns:w="http://schemas.openxmlformats.org/wordprocessingml/2006/main" w:ilvl="7">
+      <w:start w:val="1"/>
+      <w:numFmt w:val="bullet"/>
+      <w:lvlText w:val="o"/>
+      <w:lvlJc w:val="left"/>
+      <w:pPr>
+        <w:ind w:left="5760" w:hanging="360"/>
+      </w:pPr>
+      <w:rPr>
+        <w:rFonts w:hint="default" w:ascii="Courier New" w:hAnsi="Courier New"/>
+      </w:rPr>
+    </w:lvl>
+    <w:lvl xmlns:w="http://schemas.openxmlformats.org/wordprocessingml/2006/main" w:ilvl="8">
+      <w:start w:val="1"/>
+      <w:numFmt w:val="bullet"/>
+      <w:lvlText w:val=""/>
+      <w:lvlJc w:val="left"/>
+      <w:pPr>
+        <w:ind w:left="6480" w:hanging="360"/>
+      </w:pPr>
+      <w:rPr>
+        <w:rFonts w:hint="default" w:ascii="Wingdings" w:hAnsi="Wingdings"/>
+      </w:rPr>
+    </w:lvl>
+  </w:abstractNum>
+  <w:num w:numId="2">
+    <w:abstractNumId w:val="2"/>
+  </w:num>
   <w:num w:numId="1">
     <w:abstractNumId w:val="1"/>
   </w:num>
@@ -2855,6 +3334,66 @@
       </w:tcPr>
     </w:tblStylePr>
   </w:style>
+  <w:style w:type="paragraph" w:styleId="FootnoteText">
+    <w:uiPriority w:val="99"/>
+    <w:name w:val="footnote text"/>
+    <w:basedOn w:val="Normal"/>
+    <w:semiHidden/>
+    <w:unhideWhenUsed/>
+    <w:rsid w:val="7C4FEF39"/>
+    <w:rPr>
+      <w:sz w:val="20"/>
+      <w:szCs w:val="20"/>
+    </w:rPr>
+    <w:pPr>
+      <w:spacing w:after="0" w:line="240" w:lineRule="auto"/>
+    </w:pPr>
+  </w:style>
+  <w:style w:type="character" w:styleId="FootnoteReference">
+    <w:uiPriority w:val="99"/>
+    <w:name w:val="footnote reference"/>
+    <w:basedOn w:val="DefaultParagraphFont"/>
+    <w:semiHidden/>
+    <w:unhideWhenUsed/>
+    <w:rsid w:val="7C4FEF39"/>
+    <w:rPr>
+      <w:vertAlign w:val="superscript"/>
+    </w:rPr>
+  </w:style>
+  <w:style w:type="paragraph" w:styleId="Header">
+    <w:uiPriority w:val="99"/>
+    <w:name w:val="header"/>
+    <w:basedOn w:val="Normal"/>
+    <w:unhideWhenUsed/>
+    <w:rsid w:val="7C4FEF39"/>
+    <w:pPr>
+      <w:tabs>
+        <w:tab w:val="center" w:leader="none" w:pos="4680"/>
+        <w:tab w:val="right" w:leader="none" w:pos="9360"/>
+      </w:tabs>
+      <w:spacing w:after="0" w:line="240" w:lineRule="auto"/>
+    </w:pPr>
+  </w:style>
+  <w:style xmlns:w14="http://schemas.microsoft.com/office/word/2010/wordml" xmlns:mc="http://schemas.openxmlformats.org/markup-compatibility/2006" xmlns:w="http://schemas.openxmlformats.org/wordprocessingml/2006/main" w:type="character" w:styleId="FooterChar" w:customStyle="1" mc:Ignorable="w14">
+    <w:name xmlns:w="http://schemas.openxmlformats.org/wordprocessingml/2006/main" w:val="Footer Char"/>
+    <w:basedOn xmlns:w="http://schemas.openxmlformats.org/wordprocessingml/2006/main" w:val="DefaultParagraphFont"/>
+    <w:link xmlns:w="http://schemas.openxmlformats.org/wordprocessingml/2006/main" w:val="Footer"/>
+    <w:uiPriority xmlns:w="http://schemas.openxmlformats.org/wordprocessingml/2006/main" w:val="99"/>
+  </w:style>
+  <w:style xmlns:w14="http://schemas.microsoft.com/office/word/2010/wordml" xmlns:mc="http://schemas.openxmlformats.org/markup-compatibility/2006" xmlns:w="http://schemas.openxmlformats.org/wordprocessingml/2006/main" w:type="paragraph" w:styleId="Footer" mc:Ignorable="w14">
+    <w:name xmlns:w="http://schemas.openxmlformats.org/wordprocessingml/2006/main" w:val="footer"/>
+    <w:basedOn xmlns:w="http://schemas.openxmlformats.org/wordprocessingml/2006/main" w:val="Normal"/>
+    <w:link xmlns:w="http://schemas.openxmlformats.org/wordprocessingml/2006/main" w:val="FooterChar"/>
+    <w:uiPriority xmlns:w="http://schemas.openxmlformats.org/wordprocessingml/2006/main" w:val="99"/>
+    <w:unhideWhenUsed xmlns:w="http://schemas.openxmlformats.org/wordprocessingml/2006/main"/>
+    <w:pPr xmlns:w="http://schemas.openxmlformats.org/wordprocessingml/2006/main">
+      <w:tabs xmlns:w="http://schemas.openxmlformats.org/wordprocessingml/2006/main">
+        <w:tab w:val="center" w:pos="4680"/>
+        <w:tab w:val="right" w:pos="9360"/>
+      </w:tabs>
+      <w:spacing xmlns:w="http://schemas.openxmlformats.org/wordprocessingml/2006/main" w:after="0" w:line="240" w:lineRule="auto"/>
+    </w:pPr>
+  </w:style>
 </w:styles>
 </file>
 

</xml_diff>